<commit_message>
Update Updated Resume 2023 without address.docx
update resume
</commit_message>
<xml_diff>
--- a/assets/downloadable files/Updated Resume 2023 without address.docx
+++ b/assets/downloadable files/Updated Resume 2023 without address.docx
@@ -155,115 +155,9 @@
           <w:i/>
           <w:iCs/>
         </w:rPr>
-        <w:tab/>
-      </w:r>
-    </w:p>
-    <w:p>
-      <w:pPr>
-        <w:spacing w:line="276" w:lineRule="auto"/>
-        <w:rPr>
-          <w:rFonts w:ascii="Arial" w:hAnsi="Arial" w:cs="Arial"/>
-        </w:rPr>
-      </w:pPr>
-      <w:r>
-        <w:rPr>
-          <w:rFonts w:ascii="Arial" w:hAnsi="Arial" w:cs="Arial"/>
-        </w:rPr>
-        <w:t xml:space="preserve">   </w:t>
-      </w:r>
-      <w:r>
-        <w:rPr>
-          <w:rFonts w:ascii="Arial" w:hAnsi="Arial" w:cs="Arial"/>
-        </w:rPr>
-        <w:t>Bachelor of Computer Science</w:t>
-      </w:r>
-      <w:r>
-        <w:rPr>
-          <w:rFonts w:ascii="Arial" w:hAnsi="Arial" w:cs="Arial"/>
-        </w:rPr>
-        <w:tab/>
-      </w:r>
-      <w:r>
-        <w:rPr>
-          <w:rFonts w:ascii="Arial" w:hAnsi="Arial" w:cs="Arial"/>
-        </w:rPr>
-        <w:tab/>
-      </w:r>
-      <w:r>
-        <w:rPr>
-          <w:rFonts w:ascii="Arial" w:hAnsi="Arial" w:cs="Arial"/>
-        </w:rPr>
-        <w:tab/>
-        <w:t xml:space="preserve">Expected Graduation Date: </w:t>
-      </w:r>
-      <w:r>
-        <w:rPr>
-          <w:rFonts w:ascii="Arial" w:hAnsi="Arial" w:cs="Arial"/>
-        </w:rPr>
-        <w:t>April</w:t>
-      </w:r>
-      <w:r>
-        <w:rPr>
-          <w:rFonts w:ascii="Arial" w:hAnsi="Arial" w:cs="Arial"/>
-        </w:rPr>
-        <w:t>, 2025</w:t>
-      </w:r>
-    </w:p>
-    <w:p>
-      <w:pPr>
-        <w:spacing w:line="276" w:lineRule="auto"/>
-        <w:rPr>
-          <w:rFonts w:ascii="Arial" w:hAnsi="Arial" w:cs="Arial"/>
-        </w:rPr>
-      </w:pPr>
-      <w:r>
-        <w:rPr>
-          <w:rFonts w:ascii="Arial" w:hAnsi="Arial" w:cs="Arial"/>
-        </w:rPr>
-        <w:t xml:space="preserve">   </w:t>
-      </w:r>
-      <w:r>
-        <w:rPr>
-          <w:rFonts w:ascii="Arial" w:hAnsi="Arial" w:cs="Arial"/>
-        </w:rPr>
-        <w:t>Major: Computer Science</w:t>
-      </w:r>
-      <w:r>
-        <w:rPr>
-          <w:rFonts w:ascii="Arial" w:hAnsi="Arial" w:cs="Arial"/>
-        </w:rPr>
-        <w:tab/>
-      </w:r>
-      <w:r>
-        <w:rPr>
-          <w:rFonts w:ascii="Arial" w:hAnsi="Arial" w:cs="Arial"/>
-        </w:rPr>
-        <w:tab/>
-      </w:r>
-      <w:r>
-        <w:rPr>
-          <w:rFonts w:ascii="Arial" w:hAnsi="Arial" w:cs="Arial"/>
-        </w:rPr>
-        <w:tab/>
-      </w:r>
-      <w:r>
-        <w:rPr>
-          <w:rFonts w:ascii="Arial" w:hAnsi="Arial" w:cs="Arial"/>
-        </w:rPr>
-        <w:tab/>
-      </w:r>
-    </w:p>
-    <w:p>
-      <w:pPr>
-        <w:spacing w:line="276" w:lineRule="auto"/>
-        <w:rPr>
-          <w:rFonts w:ascii="Arial" w:hAnsi="Arial" w:cs="Arial"/>
-        </w:rPr>
-      </w:pPr>
-    </w:p>
-    <w:p>
-      <w:pPr>
-        <w:spacing w:line="276" w:lineRule="auto"/>
+        <w:t>, MI</w:t>
+      </w:r>
+      <w:r>
         <w:rPr>
           <w:rFonts w:ascii="Arial" w:hAnsi="Arial" w:cs="Arial"/>
           <w:b/>
@@ -271,8 +165,115 @@
           <w:i/>
           <w:iCs/>
         </w:rPr>
-      </w:pPr>
-      <w:r>
+        <w:tab/>
+      </w:r>
+    </w:p>
+    <w:p>
+      <w:pPr>
+        <w:spacing w:line="276" w:lineRule="auto"/>
+        <w:rPr>
+          <w:rFonts w:ascii="Arial" w:hAnsi="Arial" w:cs="Arial"/>
+        </w:rPr>
+      </w:pPr>
+      <w:r>
+        <w:rPr>
+          <w:rFonts w:ascii="Arial" w:hAnsi="Arial" w:cs="Arial"/>
+        </w:rPr>
+        <w:t xml:space="preserve">   </w:t>
+      </w:r>
+      <w:r>
+        <w:rPr>
+          <w:rFonts w:ascii="Arial" w:hAnsi="Arial" w:cs="Arial"/>
+        </w:rPr>
+        <w:t>Bachelor of Computer Science</w:t>
+      </w:r>
+      <w:r>
+        <w:rPr>
+          <w:rFonts w:ascii="Arial" w:hAnsi="Arial" w:cs="Arial"/>
+        </w:rPr>
+        <w:tab/>
+      </w:r>
+      <w:r>
+        <w:rPr>
+          <w:rFonts w:ascii="Arial" w:hAnsi="Arial" w:cs="Arial"/>
+        </w:rPr>
+        <w:tab/>
+      </w:r>
+      <w:r>
+        <w:rPr>
+          <w:rFonts w:ascii="Arial" w:hAnsi="Arial" w:cs="Arial"/>
+        </w:rPr>
+        <w:tab/>
+        <w:t xml:space="preserve">Expected Graduation Date: </w:t>
+      </w:r>
+      <w:r>
+        <w:rPr>
+          <w:rFonts w:ascii="Arial" w:hAnsi="Arial" w:cs="Arial"/>
+        </w:rPr>
+        <w:t>April</w:t>
+      </w:r>
+      <w:r>
+        <w:rPr>
+          <w:rFonts w:ascii="Arial" w:hAnsi="Arial" w:cs="Arial"/>
+        </w:rPr>
+        <w:t>, 2025</w:t>
+      </w:r>
+    </w:p>
+    <w:p>
+      <w:pPr>
+        <w:spacing w:line="276" w:lineRule="auto"/>
+        <w:rPr>
+          <w:rFonts w:ascii="Arial" w:hAnsi="Arial" w:cs="Arial"/>
+        </w:rPr>
+      </w:pPr>
+      <w:r>
+        <w:rPr>
+          <w:rFonts w:ascii="Arial" w:hAnsi="Arial" w:cs="Arial"/>
+        </w:rPr>
+        <w:t xml:space="preserve">   </w:t>
+      </w:r>
+      <w:r>
+        <w:rPr>
+          <w:rFonts w:ascii="Arial" w:hAnsi="Arial" w:cs="Arial"/>
+        </w:rPr>
+        <w:t>Major: Computer Science</w:t>
+      </w:r>
+      <w:r>
+        <w:rPr>
+          <w:rFonts w:ascii="Arial" w:hAnsi="Arial" w:cs="Arial"/>
+        </w:rPr>
+        <w:tab/>
+      </w:r>
+      <w:r>
+        <w:rPr>
+          <w:rFonts w:ascii="Arial" w:hAnsi="Arial" w:cs="Arial"/>
+        </w:rPr>
+        <w:tab/>
+      </w:r>
+      <w:r>
+        <w:rPr>
+          <w:rFonts w:ascii="Arial" w:hAnsi="Arial" w:cs="Arial"/>
+        </w:rPr>
+        <w:tab/>
+      </w:r>
+      <w:r>
+        <w:rPr>
+          <w:rFonts w:ascii="Arial" w:hAnsi="Arial" w:cs="Arial"/>
+        </w:rPr>
+        <w:tab/>
+      </w:r>
+    </w:p>
+    <w:p>
+      <w:pPr>
+        <w:spacing w:line="276" w:lineRule="auto"/>
+        <w:rPr>
+          <w:rFonts w:ascii="Arial" w:hAnsi="Arial" w:cs="Arial"/>
+        </w:rPr>
+      </w:pPr>
+    </w:p>
+    <w:p>
+      <w:pPr>
+        <w:spacing w:line="276" w:lineRule="auto"/>
         <w:rPr>
           <w:rFonts w:ascii="Arial" w:hAnsi="Arial" w:cs="Arial"/>
           <w:b/>
@@ -280,8 +281,7 @@
           <w:i/>
           <w:iCs/>
         </w:rPr>
-        <w:t>East Grand Rapids High School</w:t>
-      </w:r>
+      </w:pPr>
       <w:r>
         <w:rPr>
           <w:rFonts w:ascii="Arial" w:hAnsi="Arial" w:cs="Arial"/>
@@ -290,7 +290,7 @@
           <w:i/>
           <w:iCs/>
         </w:rPr>
-        <w:tab/>
+        <w:t>East Grand Rapids High School</w:t>
       </w:r>
       <w:r>
         <w:rPr>
@@ -300,7 +300,7 @@
           <w:i/>
           <w:iCs/>
         </w:rPr>
-        <w:t xml:space="preserve">                       </w:t>
+        <w:tab/>
       </w:r>
       <w:r>
         <w:rPr>
@@ -310,8 +310,28 @@
           <w:i/>
           <w:iCs/>
         </w:rPr>
+        <w:t xml:space="preserve">                       </w:t>
+      </w:r>
+      <w:r>
+        <w:rPr>
+          <w:rFonts w:ascii="Arial" w:hAnsi="Arial" w:cs="Arial"/>
+          <w:b/>
+          <w:bCs/>
+          <w:i/>
+          <w:iCs/>
+        </w:rPr>
         <w:t>East Grand Rapids</w:t>
       </w:r>
+      <w:r>
+        <w:rPr>
+          <w:rFonts w:ascii="Arial" w:hAnsi="Arial" w:cs="Arial"/>
+          <w:b/>
+          <w:bCs/>
+          <w:i/>
+          <w:iCs/>
+        </w:rPr>
+        <w:t>, MI</w:t>
+      </w:r>
     </w:p>
     <w:p>
       <w:pPr>
@@ -372,7 +392,19 @@
         <w:rPr>
           <w:rFonts w:ascii="Arial" w:hAnsi="Arial" w:cs="Arial"/>
         </w:rPr>
-        <w:t>Graduated in 202</w:t>
+        <w:t xml:space="preserve">Graduated </w:t>
+      </w:r>
+      <w:r>
+        <w:rPr>
+          <w:rFonts w:ascii="Arial" w:hAnsi="Arial" w:cs="Arial"/>
+        </w:rPr>
+        <w:t xml:space="preserve">May </w:t>
+      </w:r>
+      <w:r>
+        <w:rPr>
+          <w:rFonts w:ascii="Arial" w:hAnsi="Arial" w:cs="Arial"/>
+        </w:rPr>
+        <w:t>202</w:t>
       </w:r>
       <w:r>
         <w:rPr>
@@ -409,6 +441,224 @@
         </w:rPr>
         <w:t>:</w:t>
       </w:r>
+    </w:p>
+    <w:p>
+      <w:pPr>
+        <w:spacing w:line="276" w:lineRule="auto"/>
+        <w:rPr>
+          <w:rFonts w:ascii="Arial" w:hAnsi="Arial" w:cs="Arial"/>
+        </w:rPr>
+      </w:pPr>
+      <w:r>
+        <w:rPr>
+          <w:rFonts w:ascii="Arial" w:hAnsi="Arial" w:cs="Arial"/>
+          <w:b/>
+          <w:bCs/>
+        </w:rPr>
+        <w:t>Kilwins</w:t>
+      </w:r>
+      <w:r>
+        <w:rPr>
+          <w:rFonts w:ascii="Arial" w:hAnsi="Arial" w:cs="Arial"/>
+        </w:rPr>
+        <w:t>, East Grand Rapids, MI</w:t>
+      </w:r>
+      <w:r>
+        <w:rPr>
+          <w:rFonts w:ascii="Arial" w:hAnsi="Arial" w:cs="Arial"/>
+        </w:rPr>
+        <w:tab/>
+      </w:r>
+      <w:r>
+        <w:rPr>
+          <w:rFonts w:ascii="Arial" w:hAnsi="Arial" w:cs="Arial"/>
+        </w:rPr>
+        <w:tab/>
+      </w:r>
+      <w:r>
+        <w:rPr>
+          <w:rFonts w:ascii="Arial" w:hAnsi="Arial" w:cs="Arial"/>
+        </w:rPr>
+        <w:tab/>
+      </w:r>
+      <w:r>
+        <w:rPr>
+          <w:rFonts w:ascii="Arial" w:hAnsi="Arial" w:cs="Arial"/>
+        </w:rPr>
+        <w:tab/>
+      </w:r>
+    </w:p>
+    <w:p>
+      <w:pPr>
+        <w:spacing w:line="276" w:lineRule="auto"/>
+        <w:rPr>
+          <w:rFonts w:ascii="Arial" w:hAnsi="Arial" w:cs="Arial"/>
+        </w:rPr>
+      </w:pPr>
+      <w:r>
+        <w:rPr>
+          <w:rFonts w:ascii="Arial" w:hAnsi="Arial" w:cs="Arial"/>
+        </w:rPr>
+        <w:t>Manager</w:t>
+      </w:r>
+      <w:r>
+        <w:rPr>
+          <w:rFonts w:ascii="Arial" w:hAnsi="Arial" w:cs="Arial"/>
+        </w:rPr>
+        <w:tab/>
+      </w:r>
+      <w:r>
+        <w:rPr>
+          <w:rFonts w:ascii="Arial" w:hAnsi="Arial" w:cs="Arial"/>
+        </w:rPr>
+        <w:tab/>
+      </w:r>
+      <w:r>
+        <w:rPr>
+          <w:rFonts w:ascii="Arial" w:hAnsi="Arial" w:cs="Arial"/>
+        </w:rPr>
+        <w:tab/>
+      </w:r>
+      <w:r>
+        <w:rPr>
+          <w:rFonts w:ascii="Arial" w:hAnsi="Arial" w:cs="Arial"/>
+        </w:rPr>
+        <w:tab/>
+      </w:r>
+      <w:r>
+        <w:rPr>
+          <w:rFonts w:ascii="Arial" w:hAnsi="Arial" w:cs="Arial"/>
+        </w:rPr>
+        <w:tab/>
+      </w:r>
+      <w:r>
+        <w:rPr>
+          <w:rFonts w:ascii="Arial" w:hAnsi="Arial" w:cs="Arial"/>
+        </w:rPr>
+        <w:tab/>
+      </w:r>
+      <w:r>
+        <w:rPr>
+          <w:rFonts w:ascii="Arial" w:hAnsi="Arial" w:cs="Arial"/>
+        </w:rPr>
+        <w:tab/>
+      </w:r>
+      <w:r>
+        <w:rPr>
+          <w:rFonts w:ascii="Arial" w:hAnsi="Arial" w:cs="Arial"/>
+        </w:rPr>
+        <w:tab/>
+        <w:t xml:space="preserve">      </w:t>
+      </w:r>
+      <w:r>
+        <w:rPr>
+          <w:rFonts w:ascii="Arial" w:hAnsi="Arial" w:cs="Arial"/>
+        </w:rPr>
+        <w:t>Ma</w:t>
+      </w:r>
+      <w:r>
+        <w:rPr>
+          <w:rFonts w:ascii="Arial" w:hAnsi="Arial" w:cs="Arial"/>
+        </w:rPr>
+        <w:t>rch</w:t>
+      </w:r>
+      <w:r>
+        <w:rPr>
+          <w:rFonts w:ascii="Arial" w:hAnsi="Arial" w:cs="Arial"/>
+        </w:rPr>
+        <w:t xml:space="preserve"> 2021 – Present</w:t>
+      </w:r>
+      <w:r>
+        <w:rPr>
+          <w:rFonts w:ascii="Arial" w:hAnsi="Arial" w:cs="Arial"/>
+        </w:rPr>
+        <w:tab/>
+      </w:r>
+    </w:p>
+    <w:p>
+      <w:pPr>
+        <w:pStyle w:val="ListParagraph"/>
+        <w:numPr>
+          <w:ilvl w:val="0"/>
+          <w:numId w:val="5"/>
+        </w:numPr>
+        <w:spacing w:line="276" w:lineRule="auto"/>
+        <w:rPr>
+          <w:rFonts w:ascii="Arial" w:hAnsi="Arial" w:cs="Arial"/>
+        </w:rPr>
+      </w:pPr>
+      <w:r>
+        <w:rPr>
+          <w:rFonts w:ascii="Arial" w:hAnsi="Arial" w:cs="Arial"/>
+        </w:rPr>
+        <w:t>Maintaining health and safety guidelines</w:t>
+      </w:r>
+    </w:p>
+    <w:p>
+      <w:pPr>
+        <w:pStyle w:val="ListParagraph"/>
+        <w:numPr>
+          <w:ilvl w:val="0"/>
+          <w:numId w:val="5"/>
+        </w:numPr>
+        <w:spacing w:line="276" w:lineRule="auto"/>
+        <w:rPr>
+          <w:rFonts w:ascii="Arial" w:hAnsi="Arial" w:cs="Arial"/>
+        </w:rPr>
+      </w:pPr>
+      <w:r>
+        <w:rPr>
+          <w:rFonts w:ascii="Arial" w:hAnsi="Arial" w:cs="Arial"/>
+        </w:rPr>
+        <w:t>Training new employees and overseeing staff</w:t>
+      </w:r>
+    </w:p>
+    <w:p>
+      <w:pPr>
+        <w:pStyle w:val="ListParagraph"/>
+        <w:numPr>
+          <w:ilvl w:val="0"/>
+          <w:numId w:val="5"/>
+        </w:numPr>
+        <w:spacing w:line="276" w:lineRule="auto"/>
+        <w:rPr>
+          <w:rFonts w:ascii="Arial" w:hAnsi="Arial" w:cs="Arial"/>
+        </w:rPr>
+      </w:pPr>
+      <w:r>
+        <w:rPr>
+          <w:rFonts w:ascii="Arial" w:hAnsi="Arial" w:cs="Arial"/>
+        </w:rPr>
+        <w:t>Balancing cash drawers and making bank deposits</w:t>
+      </w:r>
+    </w:p>
+    <w:p>
+      <w:pPr>
+        <w:pStyle w:val="ListParagraph"/>
+        <w:numPr>
+          <w:ilvl w:val="0"/>
+          <w:numId w:val="5"/>
+        </w:numPr>
+        <w:spacing w:line="276" w:lineRule="auto"/>
+        <w:rPr>
+          <w:rFonts w:ascii="Arial" w:hAnsi="Arial" w:cs="Arial"/>
+        </w:rPr>
+      </w:pPr>
+      <w:r>
+        <w:rPr>
+          <w:rFonts w:ascii="Arial" w:hAnsi="Arial" w:cs="Arial"/>
+        </w:rPr>
+        <w:t>Opening and closing shop</w:t>
+      </w:r>
+    </w:p>
+    <w:p>
+      <w:pPr>
+        <w:pStyle w:val="ListParagraph"/>
+        <w:spacing w:line="276" w:lineRule="auto"/>
+        <w:rPr>
+          <w:rFonts w:ascii="Arial" w:hAnsi="Arial" w:cs="Arial"/>
+        </w:rPr>
+      </w:pPr>
     </w:p>
     <w:p>
       <w:pPr>
@@ -518,7 +768,13 @@
         <w:rPr>
           <w:rFonts w:ascii="Arial" w:hAnsi="Arial" w:cs="Arial"/>
         </w:rPr>
-        <w:t>Maintained high standards of customer service</w:t>
+        <w:t xml:space="preserve">Maintained high standards of customer </w:t>
+      </w:r>
+      <w:r>
+        <w:rPr>
+          <w:rFonts w:ascii="Arial" w:hAnsi="Arial" w:cs="Arial"/>
+        </w:rPr>
+        <w:t>service</w:t>
       </w:r>
     </w:p>
     <w:p>
@@ -575,240 +831,6 @@
     </w:p>
     <w:p>
       <w:pPr>
-        <w:spacing w:line="276" w:lineRule="auto"/>
-        <w:rPr>
-          <w:rFonts w:ascii="Arial" w:hAnsi="Arial" w:cs="Arial"/>
-        </w:rPr>
-      </w:pPr>
-      <w:r>
-        <w:rPr>
-          <w:rFonts w:ascii="Arial" w:hAnsi="Arial" w:cs="Arial"/>
-          <w:b/>
-          <w:bCs/>
-        </w:rPr>
-        <w:t>Kilwins</w:t>
-      </w:r>
-      <w:r>
-        <w:rPr>
-          <w:rFonts w:ascii="Arial" w:hAnsi="Arial" w:cs="Arial"/>
-        </w:rPr>
-        <w:t>, East Grand Rapids, MI</w:t>
-      </w:r>
-      <w:r>
-        <w:rPr>
-          <w:rFonts w:ascii="Arial" w:hAnsi="Arial" w:cs="Arial"/>
-        </w:rPr>
-        <w:tab/>
-      </w:r>
-      <w:r>
-        <w:rPr>
-          <w:rFonts w:ascii="Arial" w:hAnsi="Arial" w:cs="Arial"/>
-        </w:rPr>
-        <w:tab/>
-      </w:r>
-      <w:r>
-        <w:rPr>
-          <w:rFonts w:ascii="Arial" w:hAnsi="Arial" w:cs="Arial"/>
-        </w:rPr>
-        <w:tab/>
-      </w:r>
-      <w:r>
-        <w:rPr>
-          <w:rFonts w:ascii="Arial" w:hAnsi="Arial" w:cs="Arial"/>
-        </w:rPr>
-        <w:tab/>
-      </w:r>
-    </w:p>
-    <w:p>
-      <w:pPr>
-        <w:spacing w:line="276" w:lineRule="auto"/>
-        <w:rPr>
-          <w:rFonts w:ascii="Arial" w:hAnsi="Arial" w:cs="Arial"/>
-        </w:rPr>
-      </w:pPr>
-      <w:r>
-        <w:rPr>
-          <w:rFonts w:ascii="Arial" w:hAnsi="Arial" w:cs="Arial"/>
-        </w:rPr>
-        <w:t>Manager</w:t>
-      </w:r>
-      <w:r>
-        <w:rPr>
-          <w:rFonts w:ascii="Arial" w:hAnsi="Arial" w:cs="Arial"/>
-        </w:rPr>
-        <w:tab/>
-      </w:r>
-      <w:r>
-        <w:rPr>
-          <w:rFonts w:ascii="Arial" w:hAnsi="Arial" w:cs="Arial"/>
-        </w:rPr>
-        <w:tab/>
-      </w:r>
-      <w:r>
-        <w:rPr>
-          <w:rFonts w:ascii="Arial" w:hAnsi="Arial" w:cs="Arial"/>
-        </w:rPr>
-        <w:tab/>
-      </w:r>
-      <w:r>
-        <w:rPr>
-          <w:rFonts w:ascii="Arial" w:hAnsi="Arial" w:cs="Arial"/>
-        </w:rPr>
-        <w:tab/>
-      </w:r>
-      <w:r>
-        <w:rPr>
-          <w:rFonts w:ascii="Arial" w:hAnsi="Arial" w:cs="Arial"/>
-        </w:rPr>
-        <w:tab/>
-      </w:r>
-      <w:r>
-        <w:rPr>
-          <w:rFonts w:ascii="Arial" w:hAnsi="Arial" w:cs="Arial"/>
-        </w:rPr>
-        <w:tab/>
-      </w:r>
-      <w:r>
-        <w:rPr>
-          <w:rFonts w:ascii="Arial" w:hAnsi="Arial" w:cs="Arial"/>
-        </w:rPr>
-        <w:tab/>
-      </w:r>
-      <w:r>
-        <w:rPr>
-          <w:rFonts w:ascii="Arial" w:hAnsi="Arial" w:cs="Arial"/>
-        </w:rPr>
-        <w:tab/>
-      </w:r>
-      <w:r>
-        <w:rPr>
-          <w:rFonts w:ascii="Arial" w:hAnsi="Arial" w:cs="Arial"/>
-        </w:rPr>
-        <w:tab/>
-        <w:t xml:space="preserve">   </w:t>
-      </w:r>
-      <w:r>
-        <w:rPr>
-          <w:rFonts w:ascii="Arial" w:hAnsi="Arial" w:cs="Arial"/>
-        </w:rPr>
-        <w:t>May 2021 – Present</w:t>
-      </w:r>
-    </w:p>
-    <w:p>
-      <w:pPr>
-        <w:spacing w:line="276" w:lineRule="auto"/>
-        <w:rPr>
-          <w:rFonts w:ascii="Arial" w:hAnsi="Arial" w:cs="Arial"/>
-        </w:rPr>
-      </w:pPr>
-      <w:r>
-        <w:rPr>
-          <w:rFonts w:ascii="Arial" w:hAnsi="Arial" w:cs="Arial"/>
-        </w:rPr>
-        <w:t xml:space="preserve">Sales Floor Team Member </w:t>
-      </w:r>
-      <w:r>
-        <w:rPr>
-          <w:rFonts w:ascii="Arial" w:hAnsi="Arial" w:cs="Arial"/>
-        </w:rPr>
-        <w:tab/>
-      </w:r>
-      <w:r>
-        <w:rPr>
-          <w:rFonts w:ascii="Arial" w:hAnsi="Arial" w:cs="Arial"/>
-        </w:rPr>
-        <w:tab/>
-      </w:r>
-      <w:r>
-        <w:rPr>
-          <w:rFonts w:ascii="Arial" w:hAnsi="Arial" w:cs="Arial"/>
-        </w:rPr>
-        <w:tab/>
-      </w:r>
-      <w:r>
-        <w:rPr>
-          <w:rFonts w:ascii="Arial" w:hAnsi="Arial" w:cs="Arial"/>
-        </w:rPr>
-        <w:tab/>
-      </w:r>
-      <w:r>
-        <w:rPr>
-          <w:rFonts w:ascii="Arial" w:hAnsi="Arial" w:cs="Arial"/>
-        </w:rPr>
-        <w:t xml:space="preserve">                                    </w:t>
-      </w:r>
-      <w:r>
-        <w:rPr>
-          <w:rFonts w:ascii="Arial" w:hAnsi="Arial" w:cs="Arial"/>
-        </w:rPr>
-        <w:t>March 2021 – August 2021</w:t>
-      </w:r>
-      <w:r>
-        <w:rPr>
-          <w:rFonts w:ascii="Arial" w:hAnsi="Arial" w:cs="Arial"/>
-        </w:rPr>
-        <w:tab/>
-      </w:r>
-    </w:p>
-    <w:p>
-      <w:pPr>
-        <w:pStyle w:val="ListParagraph"/>
-        <w:numPr>
-          <w:ilvl w:val="0"/>
-          <w:numId w:val="5"/>
-        </w:numPr>
-        <w:spacing w:line="276" w:lineRule="auto"/>
-        <w:rPr>
-          <w:rFonts w:ascii="Arial" w:hAnsi="Arial" w:cs="Arial"/>
-        </w:rPr>
-      </w:pPr>
-      <w:r>
-        <w:rPr>
-          <w:rFonts w:ascii="Arial" w:hAnsi="Arial" w:cs="Arial"/>
-        </w:rPr>
-        <w:t>Maintaining health and safety guidelines</w:t>
-      </w:r>
-    </w:p>
-    <w:p>
-      <w:pPr>
-        <w:pStyle w:val="ListParagraph"/>
-        <w:numPr>
-          <w:ilvl w:val="0"/>
-          <w:numId w:val="5"/>
-        </w:numPr>
-        <w:spacing w:line="276" w:lineRule="auto"/>
-        <w:rPr>
-          <w:rFonts w:ascii="Arial" w:hAnsi="Arial" w:cs="Arial"/>
-        </w:rPr>
-      </w:pPr>
-      <w:r>
-        <w:rPr>
-          <w:rFonts w:ascii="Arial" w:hAnsi="Arial" w:cs="Arial"/>
-        </w:rPr>
-        <w:t>Managing Staff</w:t>
-      </w:r>
-    </w:p>
-    <w:p>
-      <w:pPr>
-        <w:pStyle w:val="ListParagraph"/>
-        <w:numPr>
-          <w:ilvl w:val="0"/>
-          <w:numId w:val="5"/>
-        </w:numPr>
-        <w:spacing w:line="276" w:lineRule="auto"/>
-        <w:rPr>
-          <w:rFonts w:ascii="Arial" w:hAnsi="Arial" w:cs="Arial"/>
-        </w:rPr>
-      </w:pPr>
-      <w:r>
-        <w:rPr>
-          <w:rFonts w:ascii="Arial" w:hAnsi="Arial" w:cs="Arial"/>
-        </w:rPr>
-        <w:t>Making Bank Deposits</w:t>
-      </w:r>
-    </w:p>
-    <w:p>
-      <w:pPr>
         <w:shd w:val="clear" w:color="auto" w:fill="E7E6E6" w:themeFill="background2"/>
         <w:spacing w:line="276" w:lineRule="auto"/>
         <w:rPr>
@@ -979,163 +1001,46 @@
           <w:b/>
           <w:bCs/>
         </w:rPr>
-        <w:t>Marching Band</w:t>
-      </w:r>
-      <w:r>
-        <w:rPr>
-          <w:rFonts w:ascii="Arial" w:hAnsi="Arial" w:cs="Arial"/>
-        </w:rPr>
-        <w:t>, Grand Valley State University</w:t>
-      </w:r>
-      <w:r>
-        <w:rPr>
-          <w:rFonts w:ascii="Arial" w:hAnsi="Arial" w:cs="Arial"/>
-        </w:rPr>
-        <w:tab/>
-      </w:r>
-      <w:r>
-        <w:rPr>
-          <w:rFonts w:ascii="Arial" w:hAnsi="Arial" w:cs="Arial"/>
-        </w:rPr>
-        <w:tab/>
-      </w:r>
-      <w:r>
-        <w:rPr>
-          <w:rFonts w:ascii="Arial" w:hAnsi="Arial" w:cs="Arial"/>
-        </w:rPr>
-        <w:t xml:space="preserve"> </w:t>
-      </w:r>
-      <w:r>
-        <w:rPr>
-          <w:rFonts w:ascii="Arial" w:hAnsi="Arial" w:cs="Arial"/>
-        </w:rPr>
-        <w:tab/>
-      </w:r>
-      <w:r>
-        <w:rPr>
-          <w:rFonts w:ascii="Arial" w:hAnsi="Arial" w:cs="Arial"/>
-        </w:rPr>
-        <w:tab/>
-      </w:r>
-      <w:r>
-        <w:rPr>
-          <w:rFonts w:ascii="Arial" w:hAnsi="Arial" w:cs="Arial"/>
-        </w:rPr>
-        <w:tab/>
-        <w:t xml:space="preserve">   </w:t>
-      </w:r>
-      <w:r>
-        <w:rPr>
-          <w:rFonts w:ascii="Arial" w:hAnsi="Arial" w:cs="Arial"/>
-        </w:rPr>
-        <w:t>202</w:t>
-      </w:r>
-      <w:r>
-        <w:rPr>
-          <w:rFonts w:ascii="Arial" w:hAnsi="Arial" w:cs="Arial"/>
-        </w:rPr>
-        <w:t>1</w:t>
-      </w:r>
-      <w:r>
-        <w:rPr>
-          <w:rFonts w:ascii="Arial" w:hAnsi="Arial" w:cs="Arial"/>
-        </w:rPr>
-        <w:t xml:space="preserve"> – 202</w:t>
-      </w:r>
-      <w:r>
-        <w:rPr>
-          <w:rFonts w:ascii="Arial" w:hAnsi="Arial" w:cs="Arial"/>
-        </w:rPr>
-        <w:t>2</w:t>
-      </w:r>
-    </w:p>
-    <w:p>
-      <w:pPr>
-        <w:spacing w:line="276" w:lineRule="auto"/>
-        <w:rPr>
-          <w:rFonts w:ascii="Arial" w:hAnsi="Arial" w:cs="Arial"/>
-        </w:rPr>
-      </w:pPr>
+        <w:t>Habitat For Humanity Volunteer</w:t>
+      </w:r>
       <w:r>
         <w:rPr>
           <w:rFonts w:ascii="Arial" w:hAnsi="Arial" w:cs="Arial"/>
           <w:b/>
           <w:bCs/>
         </w:rPr>
-        <w:t>Key Club</w:t>
-      </w:r>
-      <w:r>
-        <w:rPr>
-          <w:rFonts w:ascii="Arial" w:hAnsi="Arial" w:cs="Arial"/>
-        </w:rPr>
-        <w:t xml:space="preserve"> (volunteering)</w:t>
-      </w:r>
-      <w:r>
-        <w:rPr>
-          <w:rFonts w:ascii="Arial" w:hAnsi="Arial" w:cs="Arial"/>
-        </w:rPr>
-        <w:tab/>
-      </w:r>
-      <w:r>
-        <w:rPr>
-          <w:rFonts w:ascii="Arial" w:hAnsi="Arial" w:cs="Arial"/>
-        </w:rPr>
-        <w:tab/>
-      </w:r>
-      <w:r>
-        <w:rPr>
-          <w:rFonts w:ascii="Arial" w:hAnsi="Arial" w:cs="Arial"/>
-        </w:rPr>
-        <w:tab/>
-      </w:r>
-      <w:r>
-        <w:rPr>
-          <w:rFonts w:ascii="Arial" w:hAnsi="Arial" w:cs="Arial"/>
-        </w:rPr>
-        <w:tab/>
-      </w:r>
-      <w:r>
-        <w:rPr>
-          <w:rFonts w:ascii="Arial" w:hAnsi="Arial" w:cs="Arial"/>
-        </w:rPr>
-        <w:tab/>
-      </w:r>
-      <w:r>
-        <w:rPr>
-          <w:rFonts w:ascii="Arial" w:hAnsi="Arial" w:cs="Arial"/>
-        </w:rPr>
-        <w:tab/>
-      </w:r>
-      <w:r>
-        <w:rPr>
-          <w:rFonts w:ascii="Arial" w:hAnsi="Arial" w:cs="Arial"/>
-        </w:rPr>
-        <w:tab/>
-        <w:t xml:space="preserve">               </w:t>
-      </w:r>
-      <w:r>
-        <w:rPr>
-          <w:rFonts w:ascii="Arial" w:hAnsi="Arial" w:cs="Arial"/>
-        </w:rPr>
-        <w:t>201</w:t>
-      </w:r>
-      <w:r>
-        <w:rPr>
-          <w:rFonts w:ascii="Arial" w:hAnsi="Arial" w:cs="Arial"/>
-        </w:rPr>
-        <w:t>9</w:t>
-      </w:r>
-      <w:r>
-        <w:rPr>
-          <w:rFonts w:ascii="Arial" w:hAnsi="Arial" w:cs="Arial"/>
-        </w:rPr>
-        <w:t xml:space="preserve"> – 202</w:t>
-      </w:r>
-      <w:r>
-        <w:rPr>
-          <w:rFonts w:ascii="Arial" w:hAnsi="Arial" w:cs="Arial"/>
-        </w:rPr>
-        <w:t>1</w:t>
+        <w:tab/>
+      </w:r>
+      <w:r>
+        <w:rPr>
+          <w:rFonts w:ascii="Arial" w:hAnsi="Arial" w:cs="Arial"/>
+        </w:rPr>
+        <w:tab/>
+      </w:r>
+      <w:r>
+        <w:rPr>
+          <w:rFonts w:ascii="Arial" w:hAnsi="Arial" w:cs="Arial"/>
+        </w:rPr>
+        <w:tab/>
+      </w:r>
+      <w:r>
+        <w:rPr>
+          <w:rFonts w:ascii="Arial" w:hAnsi="Arial" w:cs="Arial"/>
+        </w:rPr>
+        <w:tab/>
+      </w:r>
+      <w:r>
+        <w:rPr>
+          <w:rFonts w:ascii="Arial" w:hAnsi="Arial" w:cs="Arial"/>
+        </w:rPr>
+        <w:tab/>
+      </w:r>
+      <w:r>
+        <w:rPr>
+          <w:rFonts w:ascii="Arial" w:hAnsi="Arial" w:cs="Arial"/>
+        </w:rPr>
+        <w:tab/>
+        <w:t xml:space="preserve">               2023 -- </w:t>
       </w:r>
     </w:p>
     <w:p>
@@ -1157,15 +1062,84 @@
         <w:rPr>
           <w:rFonts w:ascii="Arial" w:hAnsi="Arial" w:cs="Arial"/>
         </w:rPr>
-        <w:t>, East Grand Rapids High School</w:t>
-      </w:r>
+        <w:t>, Grand Valley State University</w:t>
+      </w:r>
+      <w:r>
+        <w:rPr>
+          <w:rFonts w:ascii="Arial" w:hAnsi="Arial" w:cs="Arial"/>
+        </w:rPr>
+        <w:tab/>
+      </w:r>
+      <w:r>
+        <w:rPr>
+          <w:rFonts w:ascii="Arial" w:hAnsi="Arial" w:cs="Arial"/>
+        </w:rPr>
+        <w:tab/>
+      </w:r>
+      <w:r>
+        <w:rPr>
+          <w:rFonts w:ascii="Arial" w:hAnsi="Arial" w:cs="Arial"/>
+        </w:rPr>
+        <w:t xml:space="preserve"> </w:t>
+      </w:r>
+      <w:r>
+        <w:rPr>
+          <w:rFonts w:ascii="Arial" w:hAnsi="Arial" w:cs="Arial"/>
+        </w:rPr>
+        <w:tab/>
+      </w:r>
+      <w:r>
+        <w:rPr>
+          <w:rFonts w:ascii="Arial" w:hAnsi="Arial" w:cs="Arial"/>
+        </w:rPr>
+        <w:tab/>
+      </w:r>
+      <w:r>
+        <w:rPr>
+          <w:rFonts w:ascii="Arial" w:hAnsi="Arial" w:cs="Arial"/>
+        </w:rPr>
+        <w:tab/>
+        <w:t xml:space="preserve">   </w:t>
+      </w:r>
+      <w:r>
+        <w:rPr>
+          <w:rFonts w:ascii="Arial" w:hAnsi="Arial" w:cs="Arial"/>
+        </w:rPr>
+        <w:t>202</w:t>
+      </w:r>
+      <w:r>
+        <w:rPr>
+          <w:rFonts w:ascii="Arial" w:hAnsi="Arial" w:cs="Arial"/>
+        </w:rPr>
+        <w:t>1</w:t>
+      </w:r>
+      <w:r>
+        <w:rPr>
+          <w:rFonts w:ascii="Arial" w:hAnsi="Arial" w:cs="Arial"/>
+        </w:rPr>
+        <w:t xml:space="preserve"> – 202</w:t>
+      </w:r>
+      <w:r>
+        <w:rPr>
+          <w:rFonts w:ascii="Arial" w:hAnsi="Arial" w:cs="Arial"/>
+        </w:rPr>
+        <w:t>2</w:t>
+      </w:r>
+    </w:p>
+    <w:p>
+      <w:pPr>
+        <w:spacing w:line="276" w:lineRule="auto"/>
+        <w:rPr>
+          <w:rFonts w:ascii="Arial" w:hAnsi="Arial" w:cs="Arial"/>
+        </w:rPr>
+      </w:pPr>
       <w:r>
         <w:rPr>
           <w:rFonts w:ascii="Arial" w:hAnsi="Arial" w:cs="Arial"/>
           <w:b/>
           <w:bCs/>
         </w:rPr>
-        <w:tab/>
+        <w:t>Key Club</w:t>
       </w:r>
       <w:r>
         <w:rPr>
@@ -1173,14 +1147,119 @@
           <w:b/>
           <w:bCs/>
         </w:rPr>
-        <w:tab/>
-      </w:r>
+        <w:t xml:space="preserve">, </w:t>
+      </w:r>
+      <w:r>
+        <w:rPr>
+          <w:rFonts w:ascii="Arial" w:hAnsi="Arial" w:cs="Arial"/>
+        </w:rPr>
+        <w:t>community volunteer</w:t>
+      </w:r>
+      <w:r>
+        <w:rPr>
+          <w:rFonts w:ascii="Arial" w:hAnsi="Arial" w:cs="Arial"/>
+        </w:rPr>
+        <w:tab/>
+      </w:r>
+      <w:r>
+        <w:rPr>
+          <w:rFonts w:ascii="Arial" w:hAnsi="Arial" w:cs="Arial"/>
+        </w:rPr>
+        <w:tab/>
+      </w:r>
+      <w:r>
+        <w:rPr>
+          <w:rFonts w:ascii="Arial" w:hAnsi="Arial" w:cs="Arial"/>
+        </w:rPr>
+        <w:tab/>
+      </w:r>
+      <w:r>
+        <w:rPr>
+          <w:rFonts w:ascii="Arial" w:hAnsi="Arial" w:cs="Arial"/>
+        </w:rPr>
+        <w:tab/>
+      </w:r>
+      <w:r>
+        <w:rPr>
+          <w:rFonts w:ascii="Arial" w:hAnsi="Arial" w:cs="Arial"/>
+        </w:rPr>
+        <w:tab/>
+      </w:r>
+      <w:r>
+        <w:rPr>
+          <w:rFonts w:ascii="Arial" w:hAnsi="Arial" w:cs="Arial"/>
+        </w:rPr>
+        <w:tab/>
+        <w:t xml:space="preserve">               </w:t>
+      </w:r>
+      <w:r>
+        <w:rPr>
+          <w:rFonts w:ascii="Arial" w:hAnsi="Arial" w:cs="Arial"/>
+        </w:rPr>
+        <w:t>201</w:t>
+      </w:r>
+      <w:r>
+        <w:rPr>
+          <w:rFonts w:ascii="Arial" w:hAnsi="Arial" w:cs="Arial"/>
+        </w:rPr>
+        <w:t>9</w:t>
+      </w:r>
+      <w:r>
+        <w:rPr>
+          <w:rFonts w:ascii="Arial" w:hAnsi="Arial" w:cs="Arial"/>
+        </w:rPr>
+        <w:t xml:space="preserve"> – 202</w:t>
+      </w:r>
+      <w:r>
+        <w:rPr>
+          <w:rFonts w:ascii="Arial" w:hAnsi="Arial" w:cs="Arial"/>
+        </w:rPr>
+        <w:t>1</w:t>
+      </w:r>
+    </w:p>
+    <w:p>
+      <w:pPr>
+        <w:spacing w:line="276" w:lineRule="auto"/>
+        <w:rPr>
+          <w:rFonts w:ascii="Arial" w:hAnsi="Arial" w:cs="Arial"/>
+        </w:rPr>
+      </w:pPr>
       <w:r>
         <w:rPr>
           <w:rFonts w:ascii="Arial" w:hAnsi="Arial" w:cs="Arial"/>
           <w:b/>
           <w:bCs/>
         </w:rPr>
+        <w:t>Marching Band</w:t>
+      </w:r>
+      <w:r>
+        <w:rPr>
+          <w:rFonts w:ascii="Arial" w:hAnsi="Arial" w:cs="Arial"/>
+        </w:rPr>
+        <w:t>, East Grand Rapids High School</w:t>
+      </w:r>
+      <w:r>
+        <w:rPr>
+          <w:rFonts w:ascii="Arial" w:hAnsi="Arial" w:cs="Arial"/>
+          <w:b/>
+          <w:bCs/>
+        </w:rPr>
+        <w:tab/>
+      </w:r>
+      <w:r>
+        <w:rPr>
+          <w:rFonts w:ascii="Arial" w:hAnsi="Arial" w:cs="Arial"/>
+          <w:b/>
+          <w:bCs/>
+        </w:rPr>
+        <w:tab/>
+      </w:r>
+      <w:r>
+        <w:rPr>
+          <w:rFonts w:ascii="Arial" w:hAnsi="Arial" w:cs="Arial"/>
+          <w:b/>
+          <w:bCs/>
+        </w:rPr>
         <w:tab/>
         <w:t xml:space="preserve">                           </w:t>
       </w:r>
@@ -1188,7 +1267,19 @@
         <w:rPr>
           <w:rFonts w:ascii="Arial" w:hAnsi="Arial" w:cs="Arial"/>
         </w:rPr>
-        <w:t>2013 - 2020</w:t>
+        <w:t xml:space="preserve">2013 </w:t>
+      </w:r>
+      <w:r>
+        <w:rPr>
+          <w:rFonts w:ascii="Arial" w:hAnsi="Arial" w:cs="Arial"/>
+        </w:rPr>
+        <w:t>–</w:t>
+      </w:r>
+      <w:r>
+        <w:rPr>
+          <w:rFonts w:ascii="Arial" w:hAnsi="Arial" w:cs="Arial"/>
+        </w:rPr>
+        <w:t xml:space="preserve"> 2020</w:t>
       </w:r>
     </w:p>
     <w:sectPr>

</xml_diff>